<commit_message>
Modele de domaine à valider par Miguel
</commit_message>
<xml_diff>
--- a/Documentation/Cahier_des_charges_Partie_BD_Raphael.docx
+++ b/Documentation/Cahier_des_charges_Partie_BD_Raphael.docx
@@ -20,15 +20,32 @@
       <w:r>
         <w:t>, car il s’agit d’un SGBD qui correspond bien à ce qui est attendu du projet et qui est assez simple à prendre en main.</w:t>
       </w:r>
-      <w:bookmarkStart w:id="0" w:name="_GoBack"/>
-      <w:bookmarkEnd w:id="0"/>
     </w:p>
     <w:p>
       <w:r>
-        <w:t>Elle sera constituée des éléments suivants, sous réserve de modifications si nécessaire :</w:t>
+        <w:t>Elle sera constituée des élément</w:t>
+      </w:r>
+      <w:bookmarkStart w:id="0" w:name="_GoBack"/>
+      <w:bookmarkEnd w:id="0"/>
+      <w:r>
+        <w:t>s suivants, sous réserve de modifications si nécessaire :</w:t>
       </w:r>
     </w:p>
-    <w:p/>
+    <w:p>
+      <w:pPr>
+        <w:rPr>
+          <w:b/>
+          <w:color w:val="FF0000"/>
+        </w:rPr>
+      </w:pPr>
+      <w:r>
+        <w:rPr>
+          <w:b/>
+          <w:color w:val="FF0000"/>
+        </w:rPr>
+        <w:t>MODELE DE DOMAINE A INCLURE UNE FOIS OK</w:t>
+      </w:r>
+    </w:p>
     <w:p/>
     <w:sectPr>
       <w:pgSz w:w="11906" w:h="16838"/>

</xml_diff>

<commit_message>
Correction du modèle de domaine (photo)
</commit_message>
<xml_diff>
--- a/Documentation/Cahier_des_charges_Partie_BD_Raphael.docx
+++ b/Documentation/Cahier_des_charges_Partie_BD_Raphael.docx
@@ -23,13 +23,13 @@
     </w:p>
     <w:p>
       <w:r>
-        <w:t>Elle sera constituée des élément</w:t>
+        <w:t>Elle sera constituée des éléments suivants, sous réserve de modifications si nécessaire</w:t>
+      </w:r>
+      <w:r>
+        <w:t> :</w:t>
       </w:r>
       <w:bookmarkStart w:id="0" w:name="_GoBack"/>
       <w:bookmarkEnd w:id="0"/>
-      <w:r>
-        <w:t>s suivants, sous réserve de modifications si nécessaire :</w:t>
-      </w:r>
     </w:p>
     <w:p>
       <w:pPr>

</xml_diff>

<commit_message>
Intégration du modèle de domaine dans le cahier des charges
</commit_message>
<xml_diff>
--- a/Documentation/Cahier_des_charges_Partie_BD_Raphael.docx
+++ b/Documentation/Cahier_des_charges_Partie_BD_Raphael.docx
@@ -15,6 +15,11 @@
         <w:t>Nous utiliserons une base de données de type MySQL</w:t>
       </w:r>
       <w:r>
+        <w:t xml:space="preserve"> avec PHPMyAdmins</w:t>
+      </w:r>
+      <w:bookmarkStart w:id="0" w:name="_GoBack"/>
+      <w:bookmarkEnd w:id="0"/>
+      <w:r>
         <w:t xml:space="preserve"> pour la persistance des données</w:t>
       </w:r>
       <w:r>
@@ -28,25 +33,35 @@
       <w:r>
         <w:t> :</w:t>
       </w:r>
-      <w:bookmarkStart w:id="0" w:name="_GoBack"/>
-      <w:bookmarkEnd w:id="0"/>
     </w:p>
     <w:p>
-      <w:pPr>
-        <w:rPr>
-          <w:b/>
-          <w:color w:val="FF0000"/>
-        </w:rPr>
-      </w:pPr>
       <w:r>
-        <w:rPr>
-          <w:b/>
-          <w:color w:val="FF0000"/>
-        </w:rPr>
-        <w:t>MODELE DE DOMAINE A INCLURE UNE FOIS OK</w:t>
+        <w:pict>
+          <v:shapetype id="_x0000_t75" coordsize="21600,21600" o:spt="75" o:preferrelative="t" path="m@4@5l@4@11@9@11@9@5xe" filled="f" stroked="f">
+            <v:stroke joinstyle="miter"/>
+            <v:formulas>
+              <v:f eqn="if lineDrawn pixelLineWidth 0"/>
+              <v:f eqn="sum @0 1 0"/>
+              <v:f eqn="sum 0 0 @1"/>
+              <v:f eqn="prod @2 1 2"/>
+              <v:f eqn="prod @3 21600 pixelWidth"/>
+              <v:f eqn="prod @3 21600 pixelHeight"/>
+              <v:f eqn="sum @0 0 1"/>
+              <v:f eqn="prod @6 1 2"/>
+              <v:f eqn="prod @7 21600 pixelWidth"/>
+              <v:f eqn="sum @8 21600 0"/>
+              <v:f eqn="prod @7 21600 pixelHeight"/>
+              <v:f eqn="sum @10 21600 0"/>
+            </v:formulas>
+            <v:path o:extrusionok="f" gradientshapeok="t" o:connecttype="rect"/>
+            <o:lock v:ext="edit" aspectratio="t"/>
+          </v:shapetype>
+          <v:shape id="_x0000_i1025" type="#_x0000_t75" style="width:443.5pt;height:225pt">
+            <v:imagedata r:id="rId6" o:title="modele_BD" croptop="4360f" cropbottom="1718f" cropleft="795f" cropright="650f"/>
+          </v:shape>
+        </w:pict>
       </w:r>
     </w:p>
-    <w:p/>
     <w:sectPr>
       <w:pgSz w:w="11906" w:h="16838"/>
       <w:pgMar w:top="1417" w:right="1417" w:bottom="1417" w:left="1417" w:header="708" w:footer="708" w:gutter="0"/>
@@ -874,4 +889,16 @@
   <a:objectDefaults/>
   <a:extraClrSchemeLst/>
 </a:theme>
+</file>
+
+<file path=customXml/item1.xml><?xml version="1.0" encoding="utf-8"?>
+<b:Sources xmlns:b="http://schemas.openxmlformats.org/officeDocument/2006/bibliography" xmlns="http://schemas.openxmlformats.org/officeDocument/2006/bibliography" SelectedStyle="\APA.XSL" StyleName="APA"/>
+</file>
+
+<file path=customXml/itemProps1.xml><?xml version="1.0" encoding="utf-8"?>
+<ds:datastoreItem xmlns:ds="http://schemas.openxmlformats.org/officeDocument/2006/customXml" ds:itemID="{3F0641B1-C157-4784-8E5F-99DB2E84531B}">
+  <ds:schemaRefs>
+    <ds:schemaRef ds:uri="http://schemas.openxmlformats.org/officeDocument/2006/bibliography"/>
+  </ds:schemaRefs>
+</ds:datastoreItem>
 </file>
</xml_diff>

<commit_message>
Modification modèle de domaine (boolean estAdministrateur>
</commit_message>
<xml_diff>
--- a/Documentation/Cahier_des_charges_Partie_BD_Raphael.docx
+++ b/Documentation/Cahier_des_charges_Partie_BD_Raphael.docx
@@ -15,10 +15,13 @@
         <w:t>Nous utiliserons une base de données de type MySQL</w:t>
       </w:r>
       <w:r>
-        <w:t xml:space="preserve"> avec PHPMyAdmins</w:t>
+        <w:t xml:space="preserve"> avec </w:t>
       </w:r>
-      <w:bookmarkStart w:id="0" w:name="_GoBack"/>
-      <w:bookmarkEnd w:id="0"/>
+      <w:proofErr w:type="spellStart"/>
+      <w:r>
+        <w:t>PHPMyAdmins</w:t>
+      </w:r>
+      <w:proofErr w:type="spellEnd"/>
       <w:r>
         <w:t xml:space="preserve"> pour la persistance des données</w:t>
       </w:r>
@@ -35,6 +38,7 @@
       </w:r>
     </w:p>
     <w:p>
+      <w:bookmarkStart w:id="0" w:name="_GoBack"/>
       <w:r>
         <w:pict>
           <v:shapetype id="_x0000_t75" coordsize="21600,21600" o:spt="75" o:preferrelative="t" path="m@4@5l@4@11@9@11@9@5xe" filled="f" stroked="f">
@@ -56,11 +60,12 @@
             <v:path o:extrusionok="f" gradientshapeok="t" o:connecttype="rect"/>
             <o:lock v:ext="edit" aspectratio="t"/>
           </v:shapetype>
-          <v:shape id="_x0000_i1025" type="#_x0000_t75" style="width:443.5pt;height:225pt">
-            <v:imagedata r:id="rId6" o:title="modele_BD" croptop="4360f" cropbottom="1718f" cropleft="795f" cropright="650f"/>
+          <v:shape id="_x0000_i1025" type="#_x0000_t75" style="width:441pt;height:225.5pt">
+            <v:imagedata r:id="rId6" o:title="modele_BD" croptop=".0625" cropbottom="1850f" cropleft="939f" cropright="866f"/>
           </v:shape>
         </w:pict>
       </w:r>
+      <w:bookmarkEnd w:id="0"/>
     </w:p>
     <w:sectPr>
       <w:pgSz w:w="11906" w:h="16838"/>
@@ -896,7 +901,7 @@
 </file>
 
 <file path=customXml/itemProps1.xml><?xml version="1.0" encoding="utf-8"?>
-<ds:datastoreItem xmlns:ds="http://schemas.openxmlformats.org/officeDocument/2006/customXml" ds:itemID="{3F0641B1-C157-4784-8E5F-99DB2E84531B}">
+<ds:datastoreItem xmlns:ds="http://schemas.openxmlformats.org/officeDocument/2006/customXml" ds:itemID="{D263D1B7-DF2E-4066-863C-4C4D1FC33C98}">
   <ds:schemaRefs>
     <ds:schemaRef ds:uri="http://schemas.openxmlformats.org/officeDocument/2006/bibliography"/>
   </ds:schemaRefs>

</xml_diff>

<commit_message>
Ajout contraintes d'intégrité modèle domaine
</commit_message>
<xml_diff>
--- a/Documentation/Cahier_des_charges_Partie_BD_Raphael.docx
+++ b/Documentation/Cahier_des_charges_Partie_BD_Raphael.docx
@@ -38,7 +38,6 @@
       </w:r>
     </w:p>
     <w:p>
-      <w:bookmarkStart w:id="0" w:name="_GoBack"/>
       <w:r>
         <w:pict>
           <v:shapetype id="_x0000_t75" coordsize="21600,21600" o:spt="75" o:preferrelative="t" path="m@4@5l@4@11@9@11@9@5xe" filled="f" stroked="f">
@@ -61,11 +60,85 @@
             <o:lock v:ext="edit" aspectratio="t"/>
           </v:shapetype>
           <v:shape id="_x0000_i1025" type="#_x0000_t75" style="width:441pt;height:225.5pt">
-            <v:imagedata r:id="rId6" o:title="modele_BD" croptop=".0625" cropbottom="1850f" cropleft="939f" cropright="866f"/>
+            <v:imagedata r:id="rId7" o:title="modele_BD" croptop=".0625" cropbottom="1850f" cropleft="939f" cropright="866f"/>
           </v:shape>
         </w:pict>
       </w:r>
+    </w:p>
+    <w:p>
+      <w:pPr>
+        <w:pStyle w:val="Titre3"/>
+      </w:pPr>
+      <w:r>
+        <w:t>Contraintes d’intégrité</w:t>
+      </w:r>
+    </w:p>
+    <w:p>
+      <w:r>
+        <w:t>Voici quelques contraintes d’intégrité de base</w:t>
+      </w:r>
+      <w:r>
+        <w:t xml:space="preserve"> (également sous réserve de modifications)</w:t>
+      </w:r>
+      <w:r>
+        <w:t> </w:t>
+      </w:r>
+      <w:r>
+        <w:t>:</w:t>
+      </w:r>
+    </w:p>
+    <w:p>
+      <w:pPr>
+        <w:pStyle w:val="Paragraphedeliste"/>
+        <w:numPr>
+          <w:ilvl w:val="0"/>
+          <w:numId w:val="1"/>
+        </w:numPr>
+      </w:pPr>
+      <w:r>
+        <w:t>Membre projet : Un utilisateur ne peut pas être 2 fois membre d’un même projet</w:t>
+      </w:r>
+    </w:p>
+    <w:p>
+      <w:pPr>
+        <w:pStyle w:val="Paragraphedeliste"/>
+        <w:numPr>
+          <w:ilvl w:val="0"/>
+          <w:numId w:val="1"/>
+        </w:numPr>
+      </w:pPr>
+      <w:r>
+        <w:t xml:space="preserve">Affectation de tâche : Un utilisateur ne peut pas être affecté à une tâche </w:t>
+      </w:r>
+      <w:r>
+        <w:t>s’il</w:t>
+      </w:r>
+      <w:r>
+        <w:t xml:space="preserve"> n’est pas membre du projet dans lequel la tâche est inscrite</w:t>
+      </w:r>
+    </w:p>
+    <w:p>
+      <w:pPr>
+        <w:pStyle w:val="Paragraphedeliste"/>
+        <w:numPr>
+          <w:ilvl w:val="0"/>
+          <w:numId w:val="1"/>
+        </w:numPr>
+      </w:pPr>
+      <w:r>
+        <w:t xml:space="preserve">Réalisation de tâche : Un utilisateur ne peut pas réaliser une tâche </w:t>
+      </w:r>
+      <w:bookmarkStart w:id="0" w:name="_GoBack"/>
       <w:bookmarkEnd w:id="0"/>
+      <w:r>
+        <w:t>s’il</w:t>
+      </w:r>
+      <w:r>
+        <w:t xml:space="preserve"> n’y est pas </w:t>
+      </w:r>
+      <w:r>
+        <w:t>affecté</w:t>
+      </w:r>
     </w:p>
     <w:sectPr>
       <w:pgSz w:w="11906" w:h="16838"/>
@@ -75,6 +148,127 @@
     </w:sectPr>
   </w:body>
 </w:document>
+</file>
+
+<file path=word/numbering.xml><?xml version="1.0" encoding="utf-8"?>
+<w:numbering xmlns:wpc="http://schemas.microsoft.com/office/word/2010/wordprocessingCanvas" xmlns:mc="http://schemas.openxmlformats.org/markup-compatibility/2006" xmlns:o="urn:schemas-microsoft-com:office:office" xmlns:r="http://schemas.openxmlformats.org/officeDocument/2006/relationships" xmlns:m="http://schemas.openxmlformats.org/officeDocument/2006/math" xmlns:v="urn:schemas-microsoft-com:vml" xmlns:wp14="http://schemas.microsoft.com/office/word/2010/wordprocessingDrawing" xmlns:wp="http://schemas.openxmlformats.org/drawingml/2006/wordprocessingDrawing" xmlns:w10="urn:schemas-microsoft-com:office:word" xmlns:w="http://schemas.openxmlformats.org/wordprocessingml/2006/main" xmlns:w14="http://schemas.microsoft.com/office/word/2010/wordml" xmlns:wpg="http://schemas.microsoft.com/office/word/2010/wordprocessingGroup" xmlns:wpi="http://schemas.microsoft.com/office/word/2010/wordprocessingInk" xmlns:wne="http://schemas.microsoft.com/office/word/2006/wordml" xmlns:wps="http://schemas.microsoft.com/office/word/2010/wordprocessingShape" mc:Ignorable="w14 wp14">
+  <w:abstractNum w:abstractNumId="0">
+    <w:nsid w:val="378E071C"/>
+    <w:multiLevelType w:val="hybridMultilevel"/>
+    <w:tmpl w:val="E1008330"/>
+    <w:lvl w:ilvl="0" w:tplc="100C0001">
+      <w:start w:val="1"/>
+      <w:numFmt w:val="bullet"/>
+      <w:lvlText w:val=""/>
+      <w:lvlJc w:val="left"/>
+      <w:pPr>
+        <w:ind w:left="720" w:hanging="360"/>
+      </w:pPr>
+      <w:rPr>
+        <w:rFonts w:ascii="Symbol" w:hAnsi="Symbol" w:hint="default"/>
+      </w:rPr>
+    </w:lvl>
+    <w:lvl w:ilvl="1" w:tplc="100C0003" w:tentative="1">
+      <w:start w:val="1"/>
+      <w:numFmt w:val="bullet"/>
+      <w:lvlText w:val="o"/>
+      <w:lvlJc w:val="left"/>
+      <w:pPr>
+        <w:ind w:left="1440" w:hanging="360"/>
+      </w:pPr>
+      <w:rPr>
+        <w:rFonts w:ascii="Courier New" w:hAnsi="Courier New" w:cs="Courier New" w:hint="default"/>
+      </w:rPr>
+    </w:lvl>
+    <w:lvl w:ilvl="2" w:tplc="100C0005" w:tentative="1">
+      <w:start w:val="1"/>
+      <w:numFmt w:val="bullet"/>
+      <w:lvlText w:val=""/>
+      <w:lvlJc w:val="left"/>
+      <w:pPr>
+        <w:ind w:left="2160" w:hanging="360"/>
+      </w:pPr>
+      <w:rPr>
+        <w:rFonts w:ascii="Wingdings" w:hAnsi="Wingdings" w:hint="default"/>
+      </w:rPr>
+    </w:lvl>
+    <w:lvl w:ilvl="3" w:tplc="100C0001" w:tentative="1">
+      <w:start w:val="1"/>
+      <w:numFmt w:val="bullet"/>
+      <w:lvlText w:val=""/>
+      <w:lvlJc w:val="left"/>
+      <w:pPr>
+        <w:ind w:left="2880" w:hanging="360"/>
+      </w:pPr>
+      <w:rPr>
+        <w:rFonts w:ascii="Symbol" w:hAnsi="Symbol" w:hint="default"/>
+      </w:rPr>
+    </w:lvl>
+    <w:lvl w:ilvl="4" w:tplc="100C0003" w:tentative="1">
+      <w:start w:val="1"/>
+      <w:numFmt w:val="bullet"/>
+      <w:lvlText w:val="o"/>
+      <w:lvlJc w:val="left"/>
+      <w:pPr>
+        <w:ind w:left="3600" w:hanging="360"/>
+      </w:pPr>
+      <w:rPr>
+        <w:rFonts w:ascii="Courier New" w:hAnsi="Courier New" w:cs="Courier New" w:hint="default"/>
+      </w:rPr>
+    </w:lvl>
+    <w:lvl w:ilvl="5" w:tplc="100C0005" w:tentative="1">
+      <w:start w:val="1"/>
+      <w:numFmt w:val="bullet"/>
+      <w:lvlText w:val=""/>
+      <w:lvlJc w:val="left"/>
+      <w:pPr>
+        <w:ind w:left="4320" w:hanging="360"/>
+      </w:pPr>
+      <w:rPr>
+        <w:rFonts w:ascii="Wingdings" w:hAnsi="Wingdings" w:hint="default"/>
+      </w:rPr>
+    </w:lvl>
+    <w:lvl w:ilvl="6" w:tplc="100C0001" w:tentative="1">
+      <w:start w:val="1"/>
+      <w:numFmt w:val="bullet"/>
+      <w:lvlText w:val=""/>
+      <w:lvlJc w:val="left"/>
+      <w:pPr>
+        <w:ind w:left="5040" w:hanging="360"/>
+      </w:pPr>
+      <w:rPr>
+        <w:rFonts w:ascii="Symbol" w:hAnsi="Symbol" w:hint="default"/>
+      </w:rPr>
+    </w:lvl>
+    <w:lvl w:ilvl="7" w:tplc="100C0003" w:tentative="1">
+      <w:start w:val="1"/>
+      <w:numFmt w:val="bullet"/>
+      <w:lvlText w:val="o"/>
+      <w:lvlJc w:val="left"/>
+      <w:pPr>
+        <w:ind w:left="5760" w:hanging="360"/>
+      </w:pPr>
+      <w:rPr>
+        <w:rFonts w:ascii="Courier New" w:hAnsi="Courier New" w:cs="Courier New" w:hint="default"/>
+      </w:rPr>
+    </w:lvl>
+    <w:lvl w:ilvl="8" w:tplc="100C0005" w:tentative="1">
+      <w:start w:val="1"/>
+      <w:numFmt w:val="bullet"/>
+      <w:lvlText w:val=""/>
+      <w:lvlJc w:val="left"/>
+      <w:pPr>
+        <w:ind w:left="6480" w:hanging="360"/>
+      </w:pPr>
+      <w:rPr>
+        <w:rFonts w:ascii="Wingdings" w:hAnsi="Wingdings" w:hint="default"/>
+      </w:rPr>
+    </w:lvl>
+  </w:abstractNum>
+  <w:num w:numId="1">
+    <w:abstractNumId w:val="0"/>
+  </w:num>
+</w:numbering>
 </file>
 
 <file path=word/styles.xml><?xml version="1.0" encoding="utf-8"?>
@@ -284,6 +478,28 @@
       <w:szCs w:val="26"/>
     </w:rPr>
   </w:style>
+  <w:style w:type="paragraph" w:styleId="Titre3">
+    <w:name w:val="heading 3"/>
+    <w:basedOn w:val="Normal"/>
+    <w:next w:val="Normal"/>
+    <w:link w:val="Titre3Car"/>
+    <w:uiPriority w:val="9"/>
+    <w:unhideWhenUsed/>
+    <w:qFormat/>
+    <w:rsid w:val="00AB18D7"/>
+    <w:pPr>
+      <w:keepNext/>
+      <w:keepLines/>
+      <w:spacing w:before="200" w:after="0"/>
+      <w:outlineLvl w:val="2"/>
+    </w:pPr>
+    <w:rPr>
+      <w:rFonts w:asciiTheme="majorHAnsi" w:eastAsiaTheme="majorEastAsia" w:hAnsiTheme="majorHAnsi" w:cstheme="majorBidi"/>
+      <w:b/>
+      <w:bCs/>
+      <w:color w:val="4F81BD" w:themeColor="accent1"/>
+    </w:rPr>
+  </w:style>
   <w:style w:type="character" w:default="1" w:styleId="Policepardfaut">
     <w:name w:val="Default Paragraph Font"/>
     <w:uiPriority w:val="1"/>
@@ -340,6 +556,30 @@
       <w:sz w:val="28"/>
       <w:szCs w:val="28"/>
     </w:rPr>
+  </w:style>
+  <w:style w:type="character" w:customStyle="1" w:styleId="Titre3Car">
+    <w:name w:val="Titre 3 Car"/>
+    <w:basedOn w:val="Policepardfaut"/>
+    <w:link w:val="Titre3"/>
+    <w:uiPriority w:val="9"/>
+    <w:rsid w:val="00AB18D7"/>
+    <w:rPr>
+      <w:rFonts w:asciiTheme="majorHAnsi" w:eastAsiaTheme="majorEastAsia" w:hAnsiTheme="majorHAnsi" w:cstheme="majorBidi"/>
+      <w:b/>
+      <w:bCs/>
+      <w:color w:val="4F81BD" w:themeColor="accent1"/>
+    </w:rPr>
+  </w:style>
+  <w:style w:type="paragraph" w:styleId="Paragraphedeliste">
+    <w:name w:val="List Paragraph"/>
+    <w:basedOn w:val="Normal"/>
+    <w:uiPriority w:val="34"/>
+    <w:qFormat/>
+    <w:rsid w:val="00BF5E27"/>
+    <w:pPr>
+      <w:ind w:left="720"/>
+      <w:contextualSpacing/>
+    </w:pPr>
   </w:style>
 </w:styles>
 </file>
@@ -551,6 +791,28 @@
       <w:szCs w:val="26"/>
     </w:rPr>
   </w:style>
+  <w:style w:type="paragraph" w:styleId="Titre3">
+    <w:name w:val="heading 3"/>
+    <w:basedOn w:val="Normal"/>
+    <w:next w:val="Normal"/>
+    <w:link w:val="Titre3Car"/>
+    <w:uiPriority w:val="9"/>
+    <w:unhideWhenUsed/>
+    <w:qFormat/>
+    <w:rsid w:val="00AB18D7"/>
+    <w:pPr>
+      <w:keepNext/>
+      <w:keepLines/>
+      <w:spacing w:before="200" w:after="0"/>
+      <w:outlineLvl w:val="2"/>
+    </w:pPr>
+    <w:rPr>
+      <w:rFonts w:asciiTheme="majorHAnsi" w:eastAsiaTheme="majorEastAsia" w:hAnsiTheme="majorHAnsi" w:cstheme="majorBidi"/>
+      <w:b/>
+      <w:bCs/>
+      <w:color w:val="4F81BD" w:themeColor="accent1"/>
+    </w:rPr>
+  </w:style>
   <w:style w:type="character" w:default="1" w:styleId="Policepardfaut">
     <w:name w:val="Default Paragraph Font"/>
     <w:uiPriority w:val="1"/>
@@ -607,6 +869,30 @@
       <w:sz w:val="28"/>
       <w:szCs w:val="28"/>
     </w:rPr>
+  </w:style>
+  <w:style w:type="character" w:customStyle="1" w:styleId="Titre3Car">
+    <w:name w:val="Titre 3 Car"/>
+    <w:basedOn w:val="Policepardfaut"/>
+    <w:link w:val="Titre3"/>
+    <w:uiPriority w:val="9"/>
+    <w:rsid w:val="00AB18D7"/>
+    <w:rPr>
+      <w:rFonts w:asciiTheme="majorHAnsi" w:eastAsiaTheme="majorEastAsia" w:hAnsiTheme="majorHAnsi" w:cstheme="majorBidi"/>
+      <w:b/>
+      <w:bCs/>
+      <w:color w:val="4F81BD" w:themeColor="accent1"/>
+    </w:rPr>
+  </w:style>
+  <w:style w:type="paragraph" w:styleId="Paragraphedeliste">
+    <w:name w:val="List Paragraph"/>
+    <w:basedOn w:val="Normal"/>
+    <w:uiPriority w:val="34"/>
+    <w:qFormat/>
+    <w:rsid w:val="00BF5E27"/>
+    <w:pPr>
+      <w:ind w:left="720"/>
+      <w:contextualSpacing/>
+    </w:pPr>
   </w:style>
 </w:styles>
 </file>
@@ -901,7 +1187,7 @@
 </file>
 
 <file path=customXml/itemProps1.xml><?xml version="1.0" encoding="utf-8"?>
-<ds:datastoreItem xmlns:ds="http://schemas.openxmlformats.org/officeDocument/2006/customXml" ds:itemID="{D263D1B7-DF2E-4066-863C-4C4D1FC33C98}">
+<ds:datastoreItem xmlns:ds="http://schemas.openxmlformats.org/officeDocument/2006/customXml" ds:itemID="{9C47CD1A-9F71-4623-B654-80A5B8F4998C}">
   <ds:schemaRefs>
     <ds:schemaRef ds:uri="http://schemas.openxmlformats.org/officeDocument/2006/bibliography"/>
   </ds:schemaRefs>

</xml_diff>

<commit_message>
Modification du modèle de domaine et des contraintes d'intégrité (sous-tâches et priorité)
</commit_message>
<xml_diff>
--- a/Documentation/Cahier_des_charges_Partie_BD_Raphael.docx
+++ b/Documentation/Cahier_des_charges_Partie_BD_Raphael.docx
@@ -19,7 +19,7 @@
       </w:r>
       <w:proofErr w:type="spellStart"/>
       <w:r>
-        <w:t>PHPMyAdmins</w:t>
+        <w:t>PHPMyAdmin</w:t>
       </w:r>
       <w:proofErr w:type="spellEnd"/>
       <w:r>
@@ -38,6 +38,7 @@
       </w:r>
     </w:p>
     <w:p>
+      <w:bookmarkStart w:id="0" w:name="_GoBack"/>
       <w:r>
         <w:pict>
           <v:shapetype id="_x0000_t75" coordsize="21600,21600" o:spt="75" o:preferrelative="t" path="m@4@5l@4@11@9@11@9@5xe" filled="f" stroked="f">
@@ -59,10 +60,16 @@
             <v:path o:extrusionok="f" gradientshapeok="t" o:connecttype="rect"/>
             <o:lock v:ext="edit" aspectratio="t"/>
           </v:shapetype>
-          <v:shape id="_x0000_i1025" type="#_x0000_t75" style="width:441pt;height:225.5pt">
-            <v:imagedata r:id="rId7" o:title="modele_BD" croptop=".0625" cropbottom="1850f" cropleft="939f" cropright="866f"/>
+          <v:shape id="_x0000_i1025" type="#_x0000_t75" style="width:451.5pt;height:202pt">
+            <v:imagedata r:id="rId7" o:title="modele_BD" croptop="3917f" cropbottom="1808f" cropleft="650f" cropright="723f"/>
           </v:shape>
         </w:pict>
+      </w:r>
+      <w:bookmarkEnd w:id="0"/>
+    </w:p>
+    <w:p>
+      <w:r>
+        <w:t>Il est à noter que ce schéma est simplement un modèle de domaine et que d’autres tables seront ajoutées lors de la modélisation (par exemple une table Tchat pour enregistrer les messages des utilisateurs sur un projet, ainsi que le fil d’actualité qui sera simplement un log).</w:t>
       </w:r>
     </w:p>
     <w:p>
@@ -98,6 +105,9 @@
       <w:r>
         <w:t>Membre projet : Un utilisateur ne peut pas être 2 fois membre d’un même projet</w:t>
       </w:r>
+      <w:r>
+        <w:t>, et il doit y avoir au moins un administrateur par projet</w:t>
+      </w:r>
     </w:p>
     <w:p>
       <w:pPr>
@@ -128,8 +138,6 @@
       <w:r>
         <w:t xml:space="preserve">Réalisation de tâche : Un utilisateur ne peut pas réaliser une tâche </w:t>
       </w:r>
-      <w:bookmarkStart w:id="0" w:name="_GoBack"/>
-      <w:bookmarkEnd w:id="0"/>
       <w:r>
         <w:t>s’il</w:t>
       </w:r>
@@ -138,6 +146,18 @@
       </w:r>
       <w:r>
         <w:t>affecté</w:t>
+      </w:r>
+    </w:p>
+    <w:p>
+      <w:pPr>
+        <w:pStyle w:val="Paragraphedeliste"/>
+        <w:numPr>
+          <w:ilvl w:val="0"/>
+          <w:numId w:val="1"/>
+        </w:numPr>
+      </w:pPr>
+      <w:r>
+        <w:t>Sous tâche : Une tâche qui a déjà une tâche parente ne peut pas avoir de sous-tâche. Autrement dit, on s’arrête à un seul niveau de sous-tâche</w:t>
       </w:r>
     </w:p>
     <w:sectPr>
@@ -1187,7 +1207,7 @@
 </file>
 
 <file path=customXml/itemProps1.xml><?xml version="1.0" encoding="utf-8"?>
-<ds:datastoreItem xmlns:ds="http://schemas.openxmlformats.org/officeDocument/2006/customXml" ds:itemID="{9C47CD1A-9F71-4623-B654-80A5B8F4998C}">
+<ds:datastoreItem xmlns:ds="http://schemas.openxmlformats.org/officeDocument/2006/customXml" ds:itemID="{F302CC40-9991-4FED-85CC-7B7E350AFF29}">
   <ds:schemaRefs>
     <ds:schemaRef ds:uri="http://schemas.openxmlformats.org/officeDocument/2006/bibliography"/>
   </ds:schemaRefs>

</xml_diff>

<commit_message>
Ajout d'un champ couleur pour une tâche
</commit_message>
<xml_diff>
--- a/Documentation/Cahier_des_charges_Partie_BD_Raphael.docx
+++ b/Documentation/Cahier_des_charges_Partie_BD_Raphael.docx
@@ -38,35 +38,22 @@
       </w:r>
     </w:p>
     <w:p>
+      <w:pPr>
+        <w:rPr>
+          <w:b/>
+          <w:color w:val="FF0000"/>
+        </w:rPr>
+      </w:pPr>
       <w:bookmarkStart w:id="0" w:name="_GoBack"/>
       <w:r>
-        <w:pict>
-          <v:shapetype id="_x0000_t75" coordsize="21600,21600" o:spt="75" o:preferrelative="t" path="m@4@5l@4@11@9@11@9@5xe" filled="f" stroked="f">
-            <v:stroke joinstyle="miter"/>
-            <v:formulas>
-              <v:f eqn="if lineDrawn pixelLineWidth 0"/>
-              <v:f eqn="sum @0 1 0"/>
-              <v:f eqn="sum 0 0 @1"/>
-              <v:f eqn="prod @2 1 2"/>
-              <v:f eqn="prod @3 21600 pixelWidth"/>
-              <v:f eqn="prod @3 21600 pixelHeight"/>
-              <v:f eqn="sum @0 0 1"/>
-              <v:f eqn="prod @6 1 2"/>
-              <v:f eqn="prod @7 21600 pixelWidth"/>
-              <v:f eqn="sum @8 21600 0"/>
-              <v:f eqn="prod @7 21600 pixelHeight"/>
-              <v:f eqn="sum @10 21600 0"/>
-            </v:formulas>
-            <v:path o:extrusionok="f" gradientshapeok="t" o:connecttype="rect"/>
-            <o:lock v:ext="edit" aspectratio="t"/>
-          </v:shapetype>
-          <v:shape id="_x0000_i1025" type="#_x0000_t75" style="width:451.5pt;height:202pt">
-            <v:imagedata r:id="rId7" o:title="modele_BD" croptop="3917f" cropbottom="1808f" cropleft="650f" cropright="723f"/>
-          </v:shape>
-        </w:pict>
-      </w:r>
-      <w:bookmarkEnd w:id="0"/>
+        <w:rPr>
+          <w:b/>
+          <w:color w:val="FF0000"/>
+        </w:rPr>
+        <w:t>METTRE LE SHEMA FINAL…</w:t>
+      </w:r>
     </w:p>
+    <w:bookmarkEnd w:id="0"/>
     <w:p>
       <w:r>
         <w:t>Il est à noter que ce schéma est simplement un modèle de domaine et que d’autres tables seront ajoutées lors de la modélisation (par exemple une table Tchat pour enregistrer les messages des utilisateurs sur un projet, ainsi que le fil d’actualité qui sera simplement un log).</w:t>
@@ -1207,7 +1194,7 @@
 </file>
 
 <file path=customXml/itemProps1.xml><?xml version="1.0" encoding="utf-8"?>
-<ds:datastoreItem xmlns:ds="http://schemas.openxmlformats.org/officeDocument/2006/customXml" ds:itemID="{F302CC40-9991-4FED-85CC-7B7E350AFF29}">
+<ds:datastoreItem xmlns:ds="http://schemas.openxmlformats.org/officeDocument/2006/customXml" ds:itemID="{73848FCC-6FE2-47B2-A036-7E58EF5D68C9}">
   <ds:schemaRefs>
     <ds:schemaRef ds:uri="http://schemas.openxmlformats.org/officeDocument/2006/bibliography"/>
   </ds:schemaRefs>

</xml_diff>

<commit_message>
Modification de ma partie sur la base de données
</commit_message>
<xml_diff>
--- a/Documentation/Cahier_des_charges_Partie_BD_Raphael.docx
+++ b/Documentation/Cahier_des_charges_Partie_BD_Raphael.docx
@@ -15,13 +15,8 @@
         <w:t>Nous utiliserons une base de données de type MySQL</w:t>
       </w:r>
       <w:r>
-        <w:t xml:space="preserve"> avec </w:t>
-      </w:r>
-      <w:proofErr w:type="spellStart"/>
-      <w:r>
-        <w:t>PHPMyAdmin</w:t>
-      </w:r>
-      <w:proofErr w:type="spellEnd"/>
+        <w:t xml:space="preserve"> avec PHPMyAdmin</w:t>
+      </w:r>
       <w:r>
         <w:t xml:space="preserve"> pour la persistance des données</w:t>
       </w:r>
@@ -44,7 +39,6 @@
           <w:color w:val="FF0000"/>
         </w:rPr>
       </w:pPr>
-      <w:bookmarkStart w:id="0" w:name="_GoBack"/>
       <w:r>
         <w:rPr>
           <w:b/>
@@ -53,11 +47,15 @@
         <w:t>METTRE LE SHEMA FINAL…</w:t>
       </w:r>
     </w:p>
-    <w:bookmarkEnd w:id="0"/>
     <w:p>
       <w:r>
-        <w:t>Il est à noter que ce schéma est simplement un modèle de domaine et que d’autres tables seront ajoutées lors de la modélisation (par exemple une table Tchat pour enregistrer les messages des utilisateurs sur un projet, ainsi que le fil d’actualité qui sera simplement un log).</w:t>
-      </w:r>
+        <w:t>Il est à noter que ce schéma est simplement un modèle de domaine et que d</w:t>
+      </w:r>
+      <w:r>
+        <w:t>’autres tables seront ajoutées si nécessaire au fur et à mesure de l’avancement du projet.</w:t>
+      </w:r>
+      <w:bookmarkStart w:id="0" w:name="_GoBack"/>
+      <w:bookmarkEnd w:id="0"/>
     </w:p>
     <w:p>
       <w:pPr>
@@ -145,6 +143,30 @@
       </w:pPr>
       <w:r>
         <w:t>Sous tâche : Une tâche qui a déjà une tâche parente ne peut pas avoir de sous-tâche. Autrement dit, on s’arrête à un seul niveau de sous-tâche</w:t>
+      </w:r>
+    </w:p>
+    <w:p>
+      <w:pPr>
+        <w:pStyle w:val="Paragraphedeliste"/>
+        <w:numPr>
+          <w:ilvl w:val="0"/>
+          <w:numId w:val="1"/>
+        </w:numPr>
+      </w:pPr>
+      <w:r>
+        <w:t xml:space="preserve">Bien entendu, </w:t>
+      </w:r>
+      <w:r>
+        <w:t>d’autres</w:t>
+      </w:r>
+      <w:r>
+        <w:t xml:space="preserve"> contraintes seront </w:t>
+      </w:r>
+      <w:r>
+        <w:t>ajoutées</w:t>
+      </w:r>
+      <w:r>
+        <w:t xml:space="preserve"> lors de la phase de modélisation…</w:t>
       </w:r>
     </w:p>
     <w:sectPr>
@@ -1194,7 +1216,7 @@
 </file>
 
 <file path=customXml/itemProps1.xml><?xml version="1.0" encoding="utf-8"?>
-<ds:datastoreItem xmlns:ds="http://schemas.openxmlformats.org/officeDocument/2006/customXml" ds:itemID="{73848FCC-6FE2-47B2-A036-7E58EF5D68C9}">
+<ds:datastoreItem xmlns:ds="http://schemas.openxmlformats.org/officeDocument/2006/customXml" ds:itemID="{2E9462E1-43B5-469C-ADCE-00ECCFF6F382}">
   <ds:schemaRefs>
     <ds:schemaRef ds:uri="http://schemas.openxmlformats.org/officeDocument/2006/bibliography"/>
   </ds:schemaRefs>

</xml_diff>